<commit_message>
Agenda Update for NYC 2018-02-06 event
</commit_message>
<xml_diff>
--- a/533-Workshop-Agenda.docx
+++ b/533-Workshop-Agenda.docx
@@ -535,7 +535,6 @@
               <w:cnfStyle w:val="000000000000" w:firstRow="0" w:lastRow="0" w:firstColumn="0" w:lastColumn="0" w:oddVBand="0" w:evenVBand="0" w:oddHBand="0" w:evenHBand="0" w:firstRowFirstColumn="0" w:firstRowLastColumn="0" w:lastRowFirstColumn="0" w:lastRowLastColumn="0"/>
               <w:rPr>
                 <w:rFonts w:ascii="Calibri" w:eastAsia="Times New Roman" w:hAnsi="Calibri" w:cs="Calibri"/>
-                <w:b/>
                 <w:color w:val="000000"/>
                 <w:sz w:val="30"/>
                 <w:szCs w:val="30"/>
@@ -640,21 +639,19 @@
               <w:cnfStyle w:val="000000100000" w:firstRow="0" w:lastRow="0" w:firstColumn="0" w:lastColumn="0" w:oddVBand="0" w:evenVBand="0" w:oddHBand="1" w:evenHBand="0" w:firstRowFirstColumn="0" w:firstRowLastColumn="0" w:lastRowFirstColumn="0" w:lastRowLastColumn="0"/>
               <w:rPr>
                 <w:rFonts w:ascii="Calibri" w:eastAsia="Times New Roman" w:hAnsi="Calibri" w:cs="Calibri"/>
-                <w:b/>
-                <w:color w:val="000000"/>
-                <w:sz w:val="30"/>
-                <w:szCs w:val="30"/>
-              </w:rPr>
-            </w:pPr>
-            <w:r>
-              <w:rPr>
-                <w:rFonts w:ascii="Calibri" w:eastAsia="Times New Roman" w:hAnsi="Calibri" w:cs="Calibri"/>
-                <w:b/>
-                <w:color w:val="000000"/>
-                <w:sz w:val="30"/>
-                <w:szCs w:val="30"/>
-              </w:rPr>
-              <w:t>Dan Stolts</w:t>
+                <w:color w:val="000000"/>
+                <w:sz w:val="30"/>
+                <w:szCs w:val="30"/>
+              </w:rPr>
+            </w:pPr>
+            <w:r>
+              <w:rPr>
+                <w:rFonts w:ascii="Calibri" w:eastAsia="Times New Roman" w:hAnsi="Calibri" w:cs="Calibri"/>
+                <w:color w:val="000000"/>
+                <w:sz w:val="30"/>
+                <w:szCs w:val="30"/>
+              </w:rPr>
+              <w:t xml:space="preserve">Dan </w:t>
             </w:r>
           </w:p>
         </w:tc>
@@ -779,16 +776,7 @@
                 <w:sz w:val="30"/>
                 <w:szCs w:val="30"/>
               </w:rPr>
-              <w:t xml:space="preserve">Break/Labs </w:t>
-            </w:r>
-            <w:r>
-              <w:rPr>
-                <w:rFonts w:ascii="Calibri" w:eastAsia="Times New Roman" w:hAnsi="Calibri" w:cs="Calibri"/>
-                <w:color w:val="000000"/>
-                <w:sz w:val="30"/>
-                <w:szCs w:val="30"/>
-              </w:rPr>
-              <w:t>- 15 minutes</w:t>
+              <w:t>Break/Labs - 15 minutes</w:t>
             </w:r>
           </w:p>
         </w:tc>
@@ -853,12 +841,20 @@
               <w:cnfStyle w:val="000000100000" w:firstRow="0" w:lastRow="0" w:firstColumn="0" w:lastColumn="0" w:oddVBand="0" w:evenVBand="0" w:oddHBand="1" w:evenHBand="0" w:firstRowFirstColumn="0" w:firstRowLastColumn="0" w:lastRowFirstColumn="0" w:lastRowLastColumn="0"/>
               <w:rPr>
                 <w:rFonts w:ascii="Calibri" w:eastAsia="Times New Roman" w:hAnsi="Calibri" w:cs="Calibri"/>
-                <w:b/>
-                <w:color w:val="000000"/>
-                <w:sz w:val="30"/>
-                <w:szCs w:val="30"/>
-              </w:rPr>
-            </w:pPr>
+                <w:color w:val="000000"/>
+                <w:sz w:val="30"/>
+                <w:szCs w:val="30"/>
+              </w:rPr>
+            </w:pPr>
+            <w:r>
+              <w:rPr>
+                <w:rFonts w:ascii="Calibri" w:eastAsia="Times New Roman" w:hAnsi="Calibri" w:cs="Calibri"/>
+                <w:color w:val="000000"/>
+                <w:sz w:val="30"/>
+                <w:szCs w:val="30"/>
+              </w:rPr>
+              <w:t>Mohd</w:t>
+            </w:r>
           </w:p>
         </w:tc>
         <w:tc>
@@ -955,6 +951,15 @@
                 <w:szCs w:val="30"/>
               </w:rPr>
             </w:pPr>
+            <w:r>
+              <w:rPr>
+                <w:rFonts w:ascii="Calibri" w:eastAsia="Times New Roman" w:hAnsi="Calibri" w:cs="Calibri"/>
+                <w:color w:val="000000"/>
+                <w:sz w:val="30"/>
+                <w:szCs w:val="30"/>
+              </w:rPr>
+              <w:t>Dan Stolts</w:t>
+            </w:r>
           </w:p>
         </w:tc>
         <w:tc>
@@ -1060,25 +1065,7 @@
                 <w:sz w:val="30"/>
                 <w:szCs w:val="30"/>
               </w:rPr>
-              <w:t xml:space="preserve">Labs, </w:t>
-            </w:r>
-            <w:r>
-              <w:rPr>
-                <w:rFonts w:ascii="Calibri" w:eastAsia="Times New Roman" w:hAnsi="Calibri" w:cs="Calibri"/>
-                <w:color w:val="000000"/>
-                <w:sz w:val="30"/>
-                <w:szCs w:val="30"/>
-              </w:rPr>
-              <w:t>Lunch &amp; Networking</w:t>
-            </w:r>
-            <w:r>
-              <w:rPr>
-                <w:rFonts w:ascii="Calibri" w:eastAsia="Times New Roman" w:hAnsi="Calibri" w:cs="Calibri"/>
-                <w:color w:val="000000"/>
-                <w:sz w:val="30"/>
-                <w:szCs w:val="30"/>
-              </w:rPr>
-              <w:t xml:space="preserve"> </w:t>
+              <w:t xml:space="preserve">Labs, Lunch &amp; Networking </w:t>
             </w:r>
           </w:p>
         </w:tc>
@@ -1152,12 +1139,20 @@
               <w:cnfStyle w:val="000000000000" w:firstRow="0" w:lastRow="0" w:firstColumn="0" w:lastColumn="0" w:oddVBand="0" w:evenVBand="0" w:oddHBand="0" w:evenHBand="0" w:firstRowFirstColumn="0" w:firstRowLastColumn="0" w:lastRowFirstColumn="0" w:lastRowLastColumn="0"/>
               <w:rPr>
                 <w:rFonts w:ascii="Calibri" w:eastAsia="Times New Roman" w:hAnsi="Calibri" w:cs="Calibri"/>
-                <w:b/>
-                <w:color w:val="000000"/>
-                <w:sz w:val="30"/>
-                <w:szCs w:val="30"/>
-              </w:rPr>
-            </w:pPr>
+                <w:color w:val="000000"/>
+                <w:sz w:val="30"/>
+                <w:szCs w:val="30"/>
+              </w:rPr>
+            </w:pPr>
+            <w:r>
+              <w:rPr>
+                <w:rFonts w:ascii="Calibri" w:eastAsia="Times New Roman" w:hAnsi="Calibri" w:cs="Calibri"/>
+                <w:color w:val="000000"/>
+                <w:sz w:val="30"/>
+                <w:szCs w:val="30"/>
+              </w:rPr>
+              <w:t>Mohd</w:t>
+            </w:r>
           </w:p>
         </w:tc>
         <w:tc>
@@ -1246,21 +1241,28 @@
               <w:cnfStyle w:val="000000100000" w:firstRow="0" w:lastRow="0" w:firstColumn="0" w:lastColumn="0" w:oddVBand="0" w:evenVBand="0" w:oddHBand="1" w:evenHBand="0" w:firstRowFirstColumn="0" w:firstRowLastColumn="0" w:lastRowFirstColumn="0" w:lastRowLastColumn="0"/>
               <w:rPr>
                 <w:rFonts w:ascii="Calibri" w:eastAsia="Times New Roman" w:hAnsi="Calibri" w:cs="Calibri"/>
-                <w:b/>
-                <w:color w:val="000000"/>
-                <w:sz w:val="30"/>
-                <w:szCs w:val="30"/>
-              </w:rPr>
-            </w:pPr>
-            <w:r>
-              <w:rPr>
-                <w:rFonts w:ascii="Calibri" w:eastAsia="Times New Roman" w:hAnsi="Calibri" w:cs="Calibri"/>
-                <w:b/>
+                <w:color w:val="000000"/>
+                <w:sz w:val="30"/>
+                <w:szCs w:val="30"/>
+              </w:rPr>
+            </w:pPr>
+            <w:r>
+              <w:rPr>
+                <w:rFonts w:ascii="Calibri" w:eastAsia="Times New Roman" w:hAnsi="Calibri" w:cs="Calibri"/>
                 <w:color w:val="000000"/>
                 <w:sz w:val="30"/>
                 <w:szCs w:val="30"/>
               </w:rPr>
               <w:t xml:space="preserve"> </w:t>
+            </w:r>
+            <w:r>
+              <w:rPr>
+                <w:rFonts w:ascii="Calibri" w:eastAsia="Times New Roman" w:hAnsi="Calibri" w:cs="Calibri"/>
+                <w:color w:val="000000"/>
+                <w:sz w:val="30"/>
+                <w:szCs w:val="30"/>
+              </w:rPr>
+              <w:t>Dan</w:t>
             </w:r>
           </w:p>
         </w:tc>
@@ -2293,6 +2295,16 @@
                 <w:szCs w:val="30"/>
               </w:rPr>
             </w:pPr>
+            <w:r>
+              <w:rPr>
+                <w:rFonts w:ascii="Calibri" w:eastAsia="Times New Roman" w:hAnsi="Calibri" w:cs="Calibri"/>
+                <w:b/>
+                <w:color w:val="000000"/>
+                <w:sz w:val="30"/>
+                <w:szCs w:val="30"/>
+              </w:rPr>
+              <w:t>Dan</w:t>
+            </w:r>
           </w:p>
         </w:tc>
         <w:tc>
@@ -2388,6 +2400,16 @@
                 <w:szCs w:val="30"/>
               </w:rPr>
             </w:pPr>
+            <w:r>
+              <w:rPr>
+                <w:rFonts w:ascii="Calibri" w:eastAsia="Times New Roman" w:hAnsi="Calibri" w:cs="Calibri"/>
+                <w:b/>
+                <w:color w:val="000000"/>
+                <w:sz w:val="30"/>
+                <w:szCs w:val="30"/>
+              </w:rPr>
+              <w:t>Mohd</w:t>
+            </w:r>
           </w:p>
         </w:tc>
         <w:tc>
@@ -2565,6 +2587,16 @@
                 <w:szCs w:val="30"/>
               </w:rPr>
             </w:pPr>
+            <w:r>
+              <w:rPr>
+                <w:rFonts w:ascii="Calibri" w:eastAsia="Times New Roman" w:hAnsi="Calibri" w:cs="Calibri"/>
+                <w:b/>
+                <w:color w:val="000000"/>
+                <w:sz w:val="30"/>
+                <w:szCs w:val="30"/>
+              </w:rPr>
+              <w:t>Mohd</w:t>
+            </w:r>
           </w:p>
         </w:tc>
         <w:tc>
@@ -2766,6 +2798,15 @@
                 <w:szCs w:val="30"/>
               </w:rPr>
             </w:pPr>
+            <w:r>
+              <w:rPr>
+                <w:rFonts w:ascii="Calibri" w:eastAsia="Times New Roman" w:hAnsi="Calibri" w:cs="Calibri"/>
+                <w:color w:val="000000"/>
+                <w:sz w:val="30"/>
+                <w:szCs w:val="30"/>
+              </w:rPr>
+              <w:t>Dan</w:t>
+            </w:r>
           </w:p>
         </w:tc>
         <w:tc>
@@ -2850,6 +2891,18 @@
                 <w:szCs w:val="30"/>
               </w:rPr>
             </w:pPr>
+            <w:r>
+              <w:rPr>
+                <w:rFonts w:ascii="Calibri" w:eastAsia="Times New Roman" w:hAnsi="Calibri" w:cs="Calibri"/>
+                <w:b/>
+                <w:color w:val="000000"/>
+                <w:sz w:val="30"/>
+                <w:szCs w:val="30"/>
+              </w:rPr>
+              <w:t>Mohd</w:t>
+            </w:r>
+            <w:bookmarkStart w:id="0" w:name="_GoBack"/>
+            <w:bookmarkEnd w:id="0"/>
           </w:p>
         </w:tc>
         <w:tc>
@@ -3128,8 +3181,6 @@
               </w:rPr>
               <w:t xml:space="preserve"> </w:t>
             </w:r>
-            <w:bookmarkStart w:id="0" w:name="_GoBack"/>
-            <w:bookmarkEnd w:id="0"/>
             <w:r>
               <w:rPr>
                 <w:rFonts w:ascii="Calibri" w:eastAsia="Times New Roman" w:hAnsi="Calibri" w:cs="Calibri"/>

</xml_diff>

<commit_message>
Final Agenda NYC Feb 6, 2018
</commit_message>
<xml_diff>
--- a/533-Workshop-Agenda.docx
+++ b/533-Workshop-Agenda.docx
@@ -66,23 +66,13 @@
         </w:rPr>
         <w:t xml:space="preserve">   </w:t>
       </w:r>
-      <w:proofErr w:type="spellStart"/>
       <w:r>
         <w:rPr>
           <w:color w:val="0070C0"/>
           <w:sz w:val="48"/>
           <w:szCs w:val="48"/>
         </w:rPr>
-        <w:t>DayName</w:t>
-      </w:r>
-      <w:proofErr w:type="spellEnd"/>
-      <w:r>
-        <w:rPr>
-          <w:color w:val="0070C0"/>
-          <w:sz w:val="48"/>
-          <w:szCs w:val="48"/>
-        </w:rPr>
-        <w:t>, Month Day</w:t>
+        <w:t>Tuesday, February 6, 2018</w:t>
       </w:r>
     </w:p>
     <w:p>
@@ -100,18 +90,41 @@
           <w:sz w:val="48"/>
           <w:szCs w:val="48"/>
         </w:rPr>
-        <w:t>{Floor #} Floor Room: Room#/</w:t>
-      </w:r>
-      <w:proofErr w:type="spellStart"/>
+        <w:t>5</w:t>
+      </w:r>
       <w:r>
         <w:rPr>
           <w:color w:val="0070C0"/>
           <w:sz w:val="48"/>
           <w:szCs w:val="48"/>
-        </w:rPr>
-        <w:t>RoomName</w:t>
-      </w:r>
-      <w:proofErr w:type="spellEnd"/>
+          <w:vertAlign w:val="superscript"/>
+        </w:rPr>
+        <w:t>th</w:t>
+      </w:r>
+      <w:r>
+        <w:rPr>
+          <w:color w:val="0070C0"/>
+          <w:sz w:val="48"/>
+          <w:szCs w:val="48"/>
+        </w:rPr>
+        <w:t xml:space="preserve"> </w:t>
+      </w:r>
+      <w:r>
+        <w:rPr>
+          <w:color w:val="0070C0"/>
+          <w:sz w:val="48"/>
+          <w:szCs w:val="48"/>
+        </w:rPr>
+        <w:t xml:space="preserve">Floor Room: </w:t>
+      </w:r>
+      <w:r>
+        <w:rPr>
+          <w:color w:val="0070C0"/>
+          <w:sz w:val="48"/>
+          <w:szCs w:val="48"/>
+        </w:rPr>
+        <w:t>5412 Winter Garden</w:t>
+      </w:r>
     </w:p>
     <w:p>
       <w:pPr>
@@ -146,17 +159,51 @@
           <w:sz w:val="32"/>
           <w:szCs w:val="32"/>
         </w:rPr>
-        <w:t xml:space="preserve"> Password:</w:t>
-      </w:r>
-      <w:r>
         <w:t xml:space="preserve"> </w:t>
       </w:r>
-      <w:r>
-        <w:rPr>
+      <w:proofErr w:type="spellStart"/>
+      <w:r>
+        <w:rPr>
+          <w:b/>
+          <w:color w:val="0070C0"/>
+          <w:sz w:val="44"/>
+          <w:szCs w:val="32"/>
+        </w:rPr>
+        <w:t>msftguest</w:t>
+      </w:r>
+      <w:proofErr w:type="spellEnd"/>
+      <w:r>
+        <w:rPr>
+          <w:sz w:val="32"/>
+          <w:szCs w:val="32"/>
+        </w:rPr>
+        <w:t xml:space="preserve"> </w:t>
+      </w:r>
+      <w:r>
+        <w:rPr>
+          <w:sz w:val="32"/>
+          <w:szCs w:val="32"/>
+        </w:rPr>
+        <w:t>Password:</w:t>
+      </w:r>
+      <w:r>
+        <w:t xml:space="preserve"> </w:t>
+      </w:r>
+      <w:r>
+        <w:rPr>
+          <w:b/>
           <w:color w:val="0070C0"/>
           <w:sz w:val="48"/>
         </w:rPr>
-        <w:t>[need to add]</w:t>
+        <w:t>msevent</w:t>
+      </w:r>
+      <w:r>
+        <w:rPr>
+          <w:b/>
+          <w:color w:val="0070C0"/>
+          <w:sz w:val="48"/>
+        </w:rPr>
+        <w:t>11lz</w:t>
       </w:r>
     </w:p>
     <w:p>
@@ -180,7 +227,21 @@
           <w:sz w:val="32"/>
           <w:szCs w:val="32"/>
         </w:rPr>
-        <w:t>tent: https://github.com/guruskill</w:t>
+        <w:t>tent</w:t>
+      </w:r>
+      <w:r>
+        <w:rPr>
+          <w:sz w:val="32"/>
+          <w:szCs w:val="32"/>
+        </w:rPr>
+        <w:t xml:space="preserve"> &amp; Labs</w:t>
+      </w:r>
+      <w:r>
+        <w:rPr>
+          <w:sz w:val="32"/>
+          <w:szCs w:val="32"/>
+        </w:rPr>
+        <w:t>: https://github.com/guruskill</w:t>
       </w:r>
       <w:r>
         <w:rPr>
@@ -1442,34 +1503,15 @@
           <w:sz w:val="28"/>
           <w:szCs w:val="28"/>
         </w:rPr>
-        <w:t xml:space="preserve"> [</w:t>
-      </w:r>
-      <w:proofErr w:type="spellStart"/>
+        <w:t xml:space="preserve"> </w:t>
+      </w:r>
       <w:r>
         <w:rPr>
           <w:b/>
           <w:color w:val="0070C0"/>
           <w:sz w:val="28"/>
         </w:rPr>
-        <w:t>SurveyLink</w:t>
-      </w:r>
-      <w:proofErr w:type="spellEnd"/>
-      <w:r>
-        <w:rPr>
-          <w:b/>
-          <w:color w:val="0070C0"/>
-          <w:sz w:val="28"/>
-        </w:rPr>
-        <w:t>]</w:t>
-      </w:r>
-      <w:r>
-        <w:rPr>
-          <w:rFonts w:cs="Arial"/>
-          <w:color w:val="000000"/>
-          <w:sz w:val="28"/>
-          <w:szCs w:val="28"/>
-        </w:rPr>
-        <w:t xml:space="preserve"> </w:t>
+        <w:t>tinyurl.com/ny0206</w:t>
       </w:r>
     </w:p>
     <w:p>
@@ -1827,47 +1869,13 @@
         </w:rPr>
         <w:t xml:space="preserve">   </w:t>
       </w:r>
-      <w:proofErr w:type="spellStart"/>
       <w:r>
         <w:rPr>
           <w:color w:val="0070C0"/>
           <w:sz w:val="48"/>
           <w:szCs w:val="48"/>
         </w:rPr>
-        <w:t>DayName</w:t>
-      </w:r>
-      <w:proofErr w:type="spellEnd"/>
-      <w:r>
-        <w:rPr>
-          <w:color w:val="0070C0"/>
-          <w:sz w:val="48"/>
-          <w:szCs w:val="48"/>
-        </w:rPr>
-        <w:t xml:space="preserve">, </w:t>
-      </w:r>
-      <w:r>
-        <w:rPr>
-          <w:color w:val="0070C0"/>
-          <w:sz w:val="48"/>
-          <w:szCs w:val="48"/>
-        </w:rPr>
-        <w:t>Month</w:t>
-      </w:r>
-      <w:r>
-        <w:rPr>
-          <w:color w:val="0070C0"/>
-          <w:sz w:val="48"/>
-          <w:szCs w:val="48"/>
-        </w:rPr>
-        <w:t xml:space="preserve"> </w:t>
-      </w:r>
-      <w:r>
-        <w:rPr>
-          <w:color w:val="0070C0"/>
-          <w:sz w:val="48"/>
-          <w:szCs w:val="48"/>
-        </w:rPr>
-        <w:t>Day</w:t>
+        <w:t>Wednesday, February 7, 2018</w:t>
       </w:r>
     </w:p>
     <w:p>
@@ -1875,18 +1883,26 @@
         <w:spacing w:after="0"/>
         <w:jc w:val="center"/>
         <w:rPr>
+          <w:sz w:val="32"/>
+          <w:szCs w:val="32"/>
+        </w:rPr>
+      </w:pPr>
+      <w:r>
+        <w:rPr>
           <w:color w:val="0070C0"/>
           <w:sz w:val="48"/>
           <w:szCs w:val="48"/>
         </w:rPr>
-      </w:pPr>
+        <w:t>5</w:t>
+      </w:r>
       <w:r>
         <w:rPr>
           <w:color w:val="0070C0"/>
           <w:sz w:val="48"/>
           <w:szCs w:val="48"/>
-        </w:rPr>
-        <w:t>{Floor #} Floor</w:t>
+          <w:vertAlign w:val="superscript"/>
+        </w:rPr>
+        <w:t>th</w:t>
       </w:r>
       <w:r>
         <w:rPr>
@@ -1894,7 +1910,7 @@
           <w:sz w:val="48"/>
           <w:szCs w:val="48"/>
         </w:rPr>
-        <w:t xml:space="preserve"> Room</w:t>
+        <w:t xml:space="preserve"> </w:t>
       </w:r>
       <w:r>
         <w:rPr>
@@ -1902,7 +1918,7 @@
           <w:sz w:val="48"/>
           <w:szCs w:val="48"/>
         </w:rPr>
-        <w:t>:</w:t>
+        <w:t xml:space="preserve">Floor Room: </w:t>
       </w:r>
       <w:r>
         <w:rPr>
@@ -1910,26 +1926,8 @@
           <w:sz w:val="48"/>
           <w:szCs w:val="48"/>
         </w:rPr>
-        <w:t xml:space="preserve"> </w:t>
-      </w:r>
-      <w:r>
-        <w:rPr>
-          <w:color w:val="0070C0"/>
-          <w:sz w:val="48"/>
-          <w:szCs w:val="48"/>
-        </w:rPr>
-        <w:t>Room#/</w:t>
-      </w:r>
-      <w:proofErr w:type="spellStart"/>
-      <w:r>
-        <w:rPr>
-          <w:color w:val="0070C0"/>
-          <w:sz w:val="48"/>
-          <w:szCs w:val="48"/>
-        </w:rPr>
-        <w:t>RoomName</w:t>
-      </w:r>
-      <w:proofErr w:type="spellEnd"/>
+        <w:t>5412 Winter Garden</w:t>
+      </w:r>
     </w:p>
     <w:p>
       <w:pPr>
@@ -1940,58 +1938,83 @@
           <w:szCs w:val="32"/>
         </w:rPr>
       </w:pPr>
+      <w:proofErr w:type="spellStart"/>
+      <w:r>
+        <w:rPr>
+          <w:sz w:val="32"/>
+          <w:szCs w:val="32"/>
+        </w:rPr>
+        <w:t>WiFi</w:t>
+      </w:r>
+      <w:proofErr w:type="spellEnd"/>
+      <w:r>
+        <w:rPr>
+          <w:sz w:val="32"/>
+          <w:szCs w:val="32"/>
+        </w:rPr>
+        <w:t xml:space="preserve"> </w:t>
+      </w:r>
+      <w:proofErr w:type="spellStart"/>
+      <w:r>
+        <w:rPr>
+          <w:b/>
+          <w:color w:val="0070C0"/>
+          <w:sz w:val="44"/>
+          <w:szCs w:val="32"/>
+        </w:rPr>
+        <w:t>msftguest</w:t>
+      </w:r>
+      <w:proofErr w:type="spellEnd"/>
+      <w:r>
+        <w:rPr>
+          <w:sz w:val="32"/>
+          <w:szCs w:val="32"/>
+        </w:rPr>
+        <w:t xml:space="preserve"> Password:</w:t>
+      </w:r>
+      <w:r>
+        <w:t xml:space="preserve"> </w:t>
+      </w:r>
+      <w:r>
+        <w:rPr>
+          <w:b/>
+          <w:color w:val="0070C0"/>
+          <w:sz w:val="48"/>
+        </w:rPr>
+        <w:t>msevent11lz</w:t>
+      </w:r>
     </w:p>
     <w:p>
       <w:pPr>
         <w:spacing w:after="0"/>
         <w:jc w:val="center"/>
         <w:rPr>
-          <w:color w:val="0070C0"/>
-          <w:sz w:val="48"/>
-        </w:rPr>
-      </w:pPr>
-      <w:proofErr w:type="spellStart"/>
-      <w:r>
-        <w:rPr>
           <w:sz w:val="32"/>
           <w:szCs w:val="32"/>
         </w:rPr>
-        <w:t>WiFi</w:t>
-      </w:r>
-      <w:proofErr w:type="spellEnd"/>
+      </w:pPr>
       <w:r>
         <w:rPr>
           <w:sz w:val="32"/>
           <w:szCs w:val="32"/>
         </w:rPr>
-        <w:t xml:space="preserve"> Password:</w:t>
-      </w:r>
-      <w:r>
-        <w:t xml:space="preserve"> </w:t>
-      </w:r>
-      <w:r>
-        <w:rPr>
-          <w:color w:val="0070C0"/>
-          <w:sz w:val="48"/>
-        </w:rPr>
-        <w:t>[need to add]</w:t>
-      </w:r>
-    </w:p>
-    <w:p>
-      <w:pPr>
-        <w:spacing w:after="0"/>
-        <w:jc w:val="center"/>
+        <w:t>Content</w:t>
+      </w:r>
+      <w:r>
         <w:rPr>
           <w:sz w:val="32"/>
           <w:szCs w:val="32"/>
         </w:rPr>
-      </w:pPr>
+        <w:t xml:space="preserve"> &amp; Labs</w:t>
+      </w:r>
+      <w:bookmarkStart w:id="0" w:name="_GoBack"/>
+      <w:bookmarkEnd w:id="0"/>
       <w:r>
         <w:rPr>
           <w:sz w:val="32"/>
           <w:szCs w:val="32"/>
         </w:rPr>
-        <w:t>Content: https://github.com/</w:t>
+        <w:t>: https://github.com/</w:t>
       </w:r>
       <w:r>
         <w:rPr>
@@ -2363,16 +2386,7 @@
                 <w:sz w:val="30"/>
                 <w:szCs w:val="30"/>
               </w:rPr>
-              <w:t>9:</w:t>
-            </w:r>
-            <w:r>
-              <w:rPr>
-                <w:rFonts w:ascii="Calibri" w:eastAsia="Times New Roman" w:hAnsi="Calibri" w:cs="Calibri"/>
-                <w:color w:val="000000"/>
-                <w:sz w:val="30"/>
-                <w:szCs w:val="30"/>
-              </w:rPr>
-              <w:t>45</w:t>
+              <w:t>10:00</w:t>
             </w:r>
             <w:r>
               <w:rPr>
@@ -2408,14 +2422,13 @@
                 <w:sz w:val="30"/>
                 <w:szCs w:val="30"/>
               </w:rPr>
-              <w:t>Mohd</w:t>
+              <w:t>Tara Webb/Dan Stolts (Microsoft)</w:t>
             </w:r>
           </w:p>
         </w:tc>
         <w:tc>
           <w:tcPr>
             <w:tcW w:w="6420" w:type="dxa"/>
-            <w:hideMark/>
           </w:tcPr>
           <w:p>
             <w:pPr>
@@ -2434,7 +2447,25 @@
                 <w:sz w:val="30"/>
                 <w:szCs w:val="30"/>
               </w:rPr>
-              <w:t>Manage Azure Security and Recovery Services</w:t>
+              <w:t>Q&amp;</w:t>
+            </w:r>
+            <w:r>
+              <w:rPr>
+                <w:rFonts w:ascii="Calibri" w:eastAsia="Times New Roman" w:hAnsi="Calibri" w:cs="Calibri"/>
+                <w:color w:val="000000"/>
+                <w:sz w:val="30"/>
+                <w:szCs w:val="30"/>
+              </w:rPr>
+              <w:t>A</w:t>
+            </w:r>
+            <w:r>
+              <w:rPr>
+                <w:rFonts w:ascii="Calibri" w:eastAsia="Times New Roman" w:hAnsi="Calibri" w:cs="Calibri"/>
+                <w:color w:val="000000"/>
+                <w:sz w:val="30"/>
+                <w:szCs w:val="30"/>
+              </w:rPr>
+              <w:t>: How will you use what you learned?</w:t>
             </w:r>
           </w:p>
         </w:tc>
@@ -2558,7 +2589,7 @@
                 <w:sz w:val="30"/>
                 <w:szCs w:val="30"/>
               </w:rPr>
-              <w:t>15</w:t>
+              <w:t>00</w:t>
             </w:r>
             <w:r>
               <w:rPr>
@@ -2621,7 +2652,7 @@
                 <w:sz w:val="30"/>
                 <w:szCs w:val="30"/>
               </w:rPr>
-              <w:t>Manage Azure Security, and Recovery Services</w:t>
+              <w:t>Manage Azure Identities</w:t>
             </w:r>
           </w:p>
         </w:tc>
@@ -2901,8 +2932,6 @@
               </w:rPr>
               <w:t>Mohd</w:t>
             </w:r>
-            <w:bookmarkStart w:id="0" w:name="_GoBack"/>
-            <w:bookmarkEnd w:id="0"/>
           </w:p>
         </w:tc>
         <w:tc>
@@ -2926,7 +2955,7 @@
                 <w:sz w:val="30"/>
                 <w:szCs w:val="30"/>
               </w:rPr>
-              <w:t>Manage Azure Identities</w:t>
+              <w:t>Manage Azure Security, and Recovery Services</w:t>
             </w:r>
           </w:p>
         </w:tc>
@@ -2959,7 +2988,34 @@
                 <w:sz w:val="30"/>
                 <w:szCs w:val="30"/>
               </w:rPr>
-              <w:t>2:45 P</w:t>
+              <w:t>3</w:t>
+            </w:r>
+            <w:r>
+              <w:rPr>
+                <w:rFonts w:ascii="Calibri" w:eastAsia="Times New Roman" w:hAnsi="Calibri" w:cs="Calibri"/>
+                <w:color w:val="000000"/>
+                <w:sz w:val="30"/>
+                <w:szCs w:val="30"/>
+              </w:rPr>
+              <w:t>:</w:t>
+            </w:r>
+            <w:r>
+              <w:rPr>
+                <w:rFonts w:ascii="Calibri" w:eastAsia="Times New Roman" w:hAnsi="Calibri" w:cs="Calibri"/>
+                <w:color w:val="000000"/>
+                <w:sz w:val="30"/>
+                <w:szCs w:val="30"/>
+              </w:rPr>
+              <w:t>00</w:t>
+            </w:r>
+            <w:r>
+              <w:rPr>
+                <w:rFonts w:ascii="Calibri" w:eastAsia="Times New Roman" w:hAnsi="Calibri" w:cs="Calibri"/>
+                <w:color w:val="000000"/>
+                <w:sz w:val="30"/>
+                <w:szCs w:val="30"/>
+              </w:rPr>
+              <w:t xml:space="preserve"> P</w:t>
             </w:r>
             <w:r>
               <w:rPr>
@@ -2997,19 +3053,8 @@
                 <w:color w:val="000000"/>
                 <w:sz w:val="30"/>
                 <w:szCs w:val="30"/>
-                <w:highlight w:val="yellow"/>
-              </w:rPr>
-              <w:t>Break</w:t>
-            </w:r>
-            <w:r>
-              <w:rPr>
-                <w:rFonts w:ascii="Calibri" w:eastAsia="Times New Roman" w:hAnsi="Calibri" w:cs="Calibri"/>
-                <w:color w:val="000000"/>
-                <w:sz w:val="30"/>
-                <w:szCs w:val="30"/>
-                <w:highlight w:val="yellow"/>
-              </w:rPr>
-              <w:t>/Labs</w:t>
+              </w:rPr>
+              <w:t>Evaluations &amp; Feedback</w:t>
             </w:r>
           </w:p>
         </w:tc>
@@ -3023,172 +3068,73 @@
             <w:cnfStyle w:val="001000000000" w:firstRow="0" w:lastRow="0" w:firstColumn="1" w:lastColumn="0" w:oddVBand="0" w:evenVBand="0" w:oddHBand="0" w:evenHBand="0" w:firstRowFirstColumn="0" w:firstRowLastColumn="0" w:lastRowFirstColumn="0" w:lastRowLastColumn="0"/>
             <w:tcW w:w="1790" w:type="dxa"/>
             <w:noWrap/>
-            <w:hideMark/>
           </w:tcPr>
           <w:p>
             <w:pPr>
               <w:jc w:val="right"/>
               <w:rPr>
                 <w:rFonts w:ascii="Calibri" w:eastAsia="Times New Roman" w:hAnsi="Calibri" w:cs="Calibri"/>
-                <w:color w:val="000000"/>
-                <w:sz w:val="30"/>
-                <w:szCs w:val="30"/>
-              </w:rPr>
-            </w:pPr>
-            <w:r>
-              <w:rPr>
-                <w:rFonts w:ascii="Calibri" w:eastAsia="Times New Roman" w:hAnsi="Calibri" w:cs="Calibri"/>
-                <w:color w:val="000000"/>
-                <w:sz w:val="30"/>
-                <w:szCs w:val="30"/>
-              </w:rPr>
-              <w:t>3</w:t>
-            </w:r>
-            <w:r>
-              <w:rPr>
-                <w:rFonts w:ascii="Calibri" w:eastAsia="Times New Roman" w:hAnsi="Calibri" w:cs="Calibri"/>
-                <w:color w:val="000000"/>
-                <w:sz w:val="30"/>
-                <w:szCs w:val="30"/>
-              </w:rPr>
-              <w:t>:</w:t>
-            </w:r>
-            <w:r>
-              <w:rPr>
-                <w:rFonts w:ascii="Calibri" w:eastAsia="Times New Roman" w:hAnsi="Calibri" w:cs="Calibri"/>
-                <w:color w:val="000000"/>
-                <w:sz w:val="30"/>
-                <w:szCs w:val="30"/>
-              </w:rPr>
-              <w:t>0</w:t>
-            </w:r>
-            <w:r>
-              <w:rPr>
-                <w:rFonts w:ascii="Calibri" w:eastAsia="Times New Roman" w:hAnsi="Calibri" w:cs="Calibri"/>
-                <w:color w:val="000000"/>
-                <w:sz w:val="30"/>
-                <w:szCs w:val="30"/>
-              </w:rPr>
-              <w:t>0</w:t>
-            </w:r>
-            <w:r>
-              <w:rPr>
-                <w:rFonts w:ascii="Calibri" w:eastAsia="Times New Roman" w:hAnsi="Calibri" w:cs="Calibri"/>
-                <w:color w:val="000000"/>
-                <w:sz w:val="30"/>
-                <w:szCs w:val="30"/>
-              </w:rPr>
-              <w:t xml:space="preserve"> PM</w:t>
-            </w:r>
-          </w:p>
-        </w:tc>
-        <w:tc>
-          <w:tcPr>
-            <w:tcW w:w="2790" w:type="dxa"/>
-            <w:hideMark/>
-          </w:tcPr>
-          <w:p>
-            <w:pPr>
+                <w:b w:val="0"/>
+                <w:bCs w:val="0"/>
+                <w:color w:val="000000"/>
+                <w:sz w:val="30"/>
+                <w:szCs w:val="30"/>
+              </w:rPr>
+            </w:pPr>
+            <w:r>
+              <w:rPr>
+                <w:rFonts w:ascii="Calibri" w:eastAsia="Times New Roman" w:hAnsi="Calibri" w:cs="Calibri"/>
+                <w:color w:val="000000"/>
+                <w:sz w:val="30"/>
+                <w:szCs w:val="30"/>
+              </w:rPr>
+              <w:t>3:</w:t>
+            </w:r>
+            <w:r>
+              <w:rPr>
+                <w:rFonts w:ascii="Calibri" w:eastAsia="Times New Roman" w:hAnsi="Calibri" w:cs="Calibri"/>
+                <w:color w:val="000000"/>
+                <w:sz w:val="30"/>
+                <w:szCs w:val="30"/>
+              </w:rPr>
+              <w:t>1</w:t>
+            </w:r>
+            <w:r>
+              <w:rPr>
+                <w:rFonts w:ascii="Calibri" w:eastAsia="Times New Roman" w:hAnsi="Calibri" w:cs="Calibri"/>
+                <w:color w:val="000000"/>
+                <w:sz w:val="30"/>
+                <w:szCs w:val="30"/>
+              </w:rPr>
+              <w:t>5 PM</w:t>
+            </w:r>
+          </w:p>
+        </w:tc>
+        <w:tc>
+          <w:tcPr>
+            <w:tcW w:w="9210" w:type="dxa"/>
+            <w:gridSpan w:val="2"/>
+            <w:shd w:val="clear" w:color="auto" w:fill="FFFF00"/>
+          </w:tcPr>
+          <w:p>
+            <w:pPr>
+              <w:jc w:val="center"/>
               <w:cnfStyle w:val="000000000000" w:firstRow="0" w:lastRow="0" w:firstColumn="0" w:lastColumn="0" w:oddVBand="0" w:evenVBand="0" w:oddHBand="0" w:evenHBand="0" w:firstRowFirstColumn="0" w:firstRowLastColumn="0" w:lastRowFirstColumn="0" w:lastRowLastColumn="0"/>
               <w:rPr>
                 <w:rFonts w:ascii="Calibri" w:eastAsia="Times New Roman" w:hAnsi="Calibri" w:cs="Calibri"/>
-                <w:b/>
-                <w:color w:val="000000"/>
-                <w:sz w:val="30"/>
-                <w:szCs w:val="30"/>
-              </w:rPr>
-            </w:pPr>
-            <w:r>
-              <w:rPr>
-                <w:rFonts w:ascii="Calibri" w:eastAsia="Times New Roman" w:hAnsi="Calibri" w:cs="Calibri"/>
-                <w:b/>
-                <w:color w:val="000000"/>
-                <w:sz w:val="30"/>
-                <w:szCs w:val="30"/>
-              </w:rPr>
-              <w:t>Tara Webb</w:t>
-            </w:r>
-            <w:r>
-              <w:rPr>
-                <w:rFonts w:ascii="Calibri" w:eastAsia="Times New Roman" w:hAnsi="Calibri" w:cs="Calibri"/>
-                <w:b/>
-                <w:color w:val="000000"/>
-                <w:sz w:val="30"/>
-                <w:szCs w:val="30"/>
-              </w:rPr>
-              <w:t>/Dan Stolts</w:t>
-            </w:r>
-            <w:r>
-              <w:rPr>
-                <w:rFonts w:ascii="Calibri" w:eastAsia="Times New Roman" w:hAnsi="Calibri" w:cs="Calibri"/>
-                <w:b/>
-                <w:color w:val="000000"/>
-                <w:sz w:val="30"/>
-                <w:szCs w:val="30"/>
-              </w:rPr>
-              <w:t xml:space="preserve"> (Microsoft)</w:t>
-            </w:r>
-          </w:p>
-        </w:tc>
-        <w:tc>
-          <w:tcPr>
-            <w:tcW w:w="6420" w:type="dxa"/>
-            <w:hideMark/>
-          </w:tcPr>
-          <w:p>
-            <w:pPr>
-              <w:cnfStyle w:val="000000000000" w:firstRow="0" w:lastRow="0" w:firstColumn="0" w:lastColumn="0" w:oddVBand="0" w:evenVBand="0" w:oddHBand="0" w:evenHBand="0" w:firstRowFirstColumn="0" w:firstRowLastColumn="0" w:lastRowFirstColumn="0" w:lastRowLastColumn="0"/>
-              <w:rPr>
-                <w:rFonts w:ascii="Calibri" w:eastAsia="Times New Roman" w:hAnsi="Calibri" w:cs="Calibri"/>
-                <w:color w:val="000000"/>
-                <w:sz w:val="30"/>
-                <w:szCs w:val="30"/>
-              </w:rPr>
-            </w:pPr>
-            <w:r>
-              <w:rPr>
-                <w:rFonts w:ascii="Calibri" w:eastAsia="Times New Roman" w:hAnsi="Calibri" w:cs="Calibri"/>
-                <w:color w:val="000000"/>
-                <w:sz w:val="30"/>
-                <w:szCs w:val="30"/>
-              </w:rPr>
-              <w:t>Q&amp;</w:t>
-            </w:r>
-            <w:r>
-              <w:rPr>
-                <w:rFonts w:ascii="Calibri" w:eastAsia="Times New Roman" w:hAnsi="Calibri" w:cs="Calibri"/>
-                <w:color w:val="000000"/>
-                <w:sz w:val="30"/>
-                <w:szCs w:val="30"/>
-              </w:rPr>
-              <w:t>A</w:t>
-            </w:r>
-            <w:r>
-              <w:rPr>
-                <w:rFonts w:ascii="Calibri" w:eastAsia="Times New Roman" w:hAnsi="Calibri" w:cs="Calibri"/>
-                <w:color w:val="000000"/>
-                <w:sz w:val="30"/>
-                <w:szCs w:val="30"/>
-              </w:rPr>
-              <w:t>: How will you use what you</w:t>
-            </w:r>
-            <w:r>
-              <w:rPr>
-                <w:rFonts w:ascii="Calibri" w:eastAsia="Times New Roman" w:hAnsi="Calibri" w:cs="Calibri"/>
-                <w:color w:val="000000"/>
-                <w:sz w:val="30"/>
-                <w:szCs w:val="30"/>
-              </w:rPr>
-              <w:t xml:space="preserve"> </w:t>
-            </w:r>
-            <w:r>
-              <w:rPr>
-                <w:rFonts w:ascii="Calibri" w:eastAsia="Times New Roman" w:hAnsi="Calibri" w:cs="Calibri"/>
-                <w:color w:val="000000"/>
-                <w:sz w:val="30"/>
-                <w:szCs w:val="30"/>
-              </w:rPr>
-              <w:t>learned?</w:t>
+                <w:color w:val="000000"/>
+                <w:sz w:val="30"/>
+                <w:szCs w:val="30"/>
+              </w:rPr>
+            </w:pPr>
+            <w:r>
+              <w:rPr>
+                <w:rFonts w:ascii="Calibri" w:eastAsia="Times New Roman" w:hAnsi="Calibri" w:cs="Calibri"/>
+                <w:color w:val="000000"/>
+                <w:sz w:val="30"/>
+                <w:szCs w:val="30"/>
+              </w:rPr>
+              <w:t>Break</w:t>
             </w:r>
           </w:p>
         </w:tc>
@@ -3209,30 +3155,46 @@
               <w:jc w:val="right"/>
               <w:rPr>
                 <w:rFonts w:ascii="Calibri" w:eastAsia="Times New Roman" w:hAnsi="Calibri" w:cs="Calibri"/>
-                <w:b w:val="0"/>
-                <w:bCs w:val="0"/>
-                <w:color w:val="000000"/>
-                <w:sz w:val="30"/>
-                <w:szCs w:val="30"/>
-              </w:rPr>
-            </w:pPr>
-            <w:r>
-              <w:rPr>
-                <w:rFonts w:ascii="Calibri" w:eastAsia="Times New Roman" w:hAnsi="Calibri" w:cs="Calibri"/>
-                <w:color w:val="000000"/>
-                <w:sz w:val="30"/>
-                <w:szCs w:val="30"/>
-              </w:rPr>
-              <w:t xml:space="preserve">3:30 </w:t>
-            </w:r>
-            <w:r>
-              <w:rPr>
-                <w:rFonts w:ascii="Calibri" w:eastAsia="Times New Roman" w:hAnsi="Calibri" w:cs="Calibri"/>
-                <w:color w:val="000000"/>
-                <w:sz w:val="30"/>
-                <w:szCs w:val="30"/>
-              </w:rPr>
-              <w:t>PM</w:t>
+                <w:color w:val="000000"/>
+                <w:sz w:val="30"/>
+                <w:szCs w:val="30"/>
+              </w:rPr>
+            </w:pPr>
+            <w:r>
+              <w:rPr>
+                <w:rFonts w:ascii="Calibri" w:eastAsia="Times New Roman" w:hAnsi="Calibri" w:cs="Calibri"/>
+                <w:color w:val="000000"/>
+                <w:sz w:val="30"/>
+                <w:szCs w:val="30"/>
+              </w:rPr>
+              <w:t>3</w:t>
+            </w:r>
+            <w:r>
+              <w:rPr>
+                <w:rFonts w:ascii="Calibri" w:eastAsia="Times New Roman" w:hAnsi="Calibri" w:cs="Calibri"/>
+                <w:color w:val="000000"/>
+                <w:sz w:val="30"/>
+                <w:szCs w:val="30"/>
+              </w:rPr>
+              <w:t>:</w:t>
+            </w:r>
+            <w:r>
+              <w:rPr>
+                <w:rFonts w:ascii="Calibri" w:eastAsia="Times New Roman" w:hAnsi="Calibri" w:cs="Calibri"/>
+                <w:color w:val="000000"/>
+                <w:sz w:val="30"/>
+                <w:szCs w:val="30"/>
+              </w:rPr>
+              <w:t>2</w:t>
+            </w:r>
+            <w:r>
+              <w:rPr>
+                <w:rFonts w:ascii="Calibri" w:eastAsia="Times New Roman" w:hAnsi="Calibri" w:cs="Calibri"/>
+                <w:color w:val="000000"/>
+                <w:sz w:val="30"/>
+                <w:szCs w:val="30"/>
+              </w:rPr>
+              <w:t>0 PM</w:t>
             </w:r>
           </w:p>
         </w:tc>
@@ -3304,25 +3266,15 @@
           <w:sz w:val="28"/>
           <w:szCs w:val="28"/>
         </w:rPr>
-        <w:t xml:space="preserve"> [</w:t>
-      </w:r>
-      <w:proofErr w:type="spellStart"/>
+        <w:t xml:space="preserve"> </w:t>
+      </w:r>
       <w:r>
         <w:rPr>
           <w:b/>
           <w:color w:val="0070C0"/>
           <w:sz w:val="28"/>
         </w:rPr>
-        <w:t>SurveyLink</w:t>
-      </w:r>
-      <w:proofErr w:type="spellEnd"/>
-      <w:r>
-        <w:rPr>
-          <w:b/>
-          <w:color w:val="0070C0"/>
-          <w:sz w:val="28"/>
-        </w:rPr>
-        <w:t>]</w:t>
+        <w:t>tinyurl.com/ny0206</w:t>
       </w:r>
     </w:p>
     <w:p>

</xml_diff>

<commit_message>
2018-02-07 First Event Updates
</commit_message>
<xml_diff>
--- a/533-Workshop-Agenda.docx
+++ b/533-Workshop-Agenda.docx
@@ -2007,8 +2007,6 @@
         </w:rPr>
         <w:t xml:space="preserve"> &amp; Labs</w:t>
       </w:r>
-      <w:bookmarkStart w:id="0" w:name="_GoBack"/>
-      <w:bookmarkEnd w:id="0"/>
       <w:r>
         <w:rPr>
           <w:sz w:val="32"/>
@@ -2326,14 +2324,13 @@
                 <w:sz w:val="30"/>
                 <w:szCs w:val="30"/>
               </w:rPr>
-              <w:t>Dan</w:t>
+              <w:t>Tara Webb/Dan Stolts (Microsoft)</w:t>
             </w:r>
           </w:p>
         </w:tc>
         <w:tc>
           <w:tcPr>
             <w:tcW w:w="6420" w:type="dxa"/>
-            <w:hideMark/>
           </w:tcPr>
           <w:p>
             <w:pPr>
@@ -2352,7 +2349,25 @@
                 <w:sz w:val="30"/>
                 <w:szCs w:val="30"/>
               </w:rPr>
-              <w:t>Design and Deploy ARM Templates</w:t>
+              <w:t>Q&amp;</w:t>
+            </w:r>
+            <w:r>
+              <w:rPr>
+                <w:rFonts w:ascii="Calibri" w:eastAsia="Times New Roman" w:hAnsi="Calibri" w:cs="Calibri"/>
+                <w:color w:val="000000"/>
+                <w:sz w:val="30"/>
+                <w:szCs w:val="30"/>
+              </w:rPr>
+              <w:t>A</w:t>
+            </w:r>
+            <w:r>
+              <w:rPr>
+                <w:rFonts w:ascii="Calibri" w:eastAsia="Times New Roman" w:hAnsi="Calibri" w:cs="Calibri"/>
+                <w:color w:val="000000"/>
+                <w:sz w:val="30"/>
+                <w:szCs w:val="30"/>
+              </w:rPr>
+              <w:t>: How will you use what you learned?</w:t>
             </w:r>
           </w:p>
         </w:tc>
@@ -2422,8 +2437,10 @@
                 <w:sz w:val="30"/>
                 <w:szCs w:val="30"/>
               </w:rPr>
-              <w:t>Tara Webb/Dan Stolts (Microsoft)</w:t>
-            </w:r>
+              <w:t>Dan</w:t>
+            </w:r>
+            <w:bookmarkStart w:id="0" w:name="_GoBack"/>
+            <w:bookmarkEnd w:id="0"/>
           </w:p>
         </w:tc>
         <w:tc>
@@ -2447,25 +2464,7 @@
                 <w:sz w:val="30"/>
                 <w:szCs w:val="30"/>
               </w:rPr>
-              <w:t>Q&amp;</w:t>
-            </w:r>
-            <w:r>
-              <w:rPr>
-                <w:rFonts w:ascii="Calibri" w:eastAsia="Times New Roman" w:hAnsi="Calibri" w:cs="Calibri"/>
-                <w:color w:val="000000"/>
-                <w:sz w:val="30"/>
-                <w:szCs w:val="30"/>
-              </w:rPr>
-              <w:t>A</w:t>
-            </w:r>
-            <w:r>
-              <w:rPr>
-                <w:rFonts w:ascii="Calibri" w:eastAsia="Times New Roman" w:hAnsi="Calibri" w:cs="Calibri"/>
-                <w:color w:val="000000"/>
-                <w:sz w:val="30"/>
-                <w:szCs w:val="30"/>
-              </w:rPr>
-              <w:t>: How will you use what you learned?</w:t>
+              <w:t>Design and Deploy ARM Templates</w:t>
             </w:r>
           </w:p>
         </w:tc>

</xml_diff>